<commit_message>
feat: revisi buku - conf matrix - figure design
</commit_message>
<xml_diff>
--- a/Lembar Persetujuan Maju TA.docx
+++ b/Lembar Persetujuan Maju TA.docx
@@ -1,6 +1,6 @@
 
 <file path=word/document.xml><?xml version="1.0" encoding="utf-8"?>
-<w:document xmlns:wpc="http://schemas.microsoft.com/office/word/2010/wordprocessingCanvas" xmlns:cx="http://schemas.microsoft.com/office/drawing/2014/chartex" xmlns:cx1="http://schemas.microsoft.com/office/drawing/2015/9/8/chartex" xmlns:cx2="http://schemas.microsoft.com/office/drawing/2015/10/21/chartex" xmlns:cx3="http://schemas.microsoft.com/office/drawing/2016/5/9/chartex" xmlns:cx4="http://schemas.microsoft.com/office/drawing/2016/5/10/chartex" xmlns:cx5="http://schemas.microsoft.com/office/drawing/2016/5/11/chartex" xmlns:cx6="http://schemas.microsoft.com/office/drawing/2016/5/12/chartex" xmlns:cx7="http://schemas.microsoft.com/office/drawing/2016/5/13/chartex" xmlns:cx8="http://schemas.microsoft.com/office/drawing/2016/5/14/chartex" xmlns:mc="http://schemas.openxmlformats.org/markup-compatibility/2006" xmlns:aink="http://schemas.microsoft.com/office/drawing/2016/ink" xmlns:am3d="http://schemas.microsoft.com/office/drawing/2017/model3d" xmlns:o="urn:schemas-microsoft-com:office:office" xmlns:oel="http://schemas.microsoft.com/office/2019/extlst" xmlns:r="http://schemas.openxmlformats.org/officeDocument/2006/relationships" xmlns:m="http://schemas.openxmlformats.org/officeDocument/2006/math" xmlns:v="urn:schemas-microsoft-com:vml" xmlns:wp14="http://schemas.microsoft.com/office/word/2010/wordprocessingDrawing" xmlns:wp="http://schemas.openxmlformats.org/drawingml/2006/wordprocessingDrawing" xmlns:w10="urn:schemas-microsoft-com:office:word" xmlns:w="http://schemas.openxmlformats.org/wordprocessingml/2006/main" xmlns:w14="http://schemas.microsoft.com/office/word/2010/wordml" xmlns:w15="http://schemas.microsoft.com/office/word/2012/wordml" xmlns:w16cex="http://schemas.microsoft.com/office/word/2018/wordml/cex" xmlns:w16cid="http://schemas.microsoft.com/office/word/2016/wordml/cid" xmlns:w16="http://schemas.microsoft.com/office/word/2018/wordml" xmlns:w16sdtdh="http://schemas.microsoft.com/office/word/2020/wordml/sdtdatahash" xmlns:w16se="http://schemas.microsoft.com/office/word/2015/wordml/symex" xmlns:wpg="http://schemas.microsoft.com/office/word/2010/wordprocessingGroup" xmlns:wpi="http://schemas.microsoft.com/office/word/2010/wordprocessingInk" xmlns:wne="http://schemas.microsoft.com/office/word/2006/wordml" xmlns:wps="http://schemas.microsoft.com/office/word/2010/wordprocessingShape" mc:Ignorable="w14 w15 w16se w16cid w16 w16cex w16sdtdh wp14">
+<w:document xmlns:wpc="http://schemas.microsoft.com/office/word/2010/wordprocessingCanvas" xmlns:cx="http://schemas.microsoft.com/office/drawing/2014/chartex" xmlns:cx1="http://schemas.microsoft.com/office/drawing/2015/9/8/chartex" xmlns:cx2="http://schemas.microsoft.com/office/drawing/2015/10/21/chartex" xmlns:cx3="http://schemas.microsoft.com/office/drawing/2016/5/9/chartex" xmlns:cx4="http://schemas.microsoft.com/office/drawing/2016/5/10/chartex" xmlns:cx5="http://schemas.microsoft.com/office/drawing/2016/5/11/chartex" xmlns:cx6="http://schemas.microsoft.com/office/drawing/2016/5/12/chartex" xmlns:cx7="http://schemas.microsoft.com/office/drawing/2016/5/13/chartex" xmlns:cx8="http://schemas.microsoft.com/office/drawing/2016/5/14/chartex" xmlns:mc="http://schemas.openxmlformats.org/markup-compatibility/2006" xmlns:aink="http://schemas.microsoft.com/office/drawing/2016/ink" xmlns:am3d="http://schemas.microsoft.com/office/drawing/2017/model3d" xmlns:o="urn:schemas-microsoft-com:office:office" xmlns:oel="http://schemas.microsoft.com/office/2019/extlst" xmlns:r="http://schemas.openxmlformats.org/officeDocument/2006/relationships" xmlns:m="http://schemas.openxmlformats.org/officeDocument/2006/math" xmlns:v="urn:schemas-microsoft-com:vml" xmlns:wp14="http://schemas.microsoft.com/office/word/2010/wordprocessingDrawing" xmlns:wp="http://schemas.openxmlformats.org/drawingml/2006/wordprocessingDrawing" xmlns:w10="urn:schemas-microsoft-com:office:word" xmlns:w="http://schemas.openxmlformats.org/wordprocessingml/2006/main" xmlns:w14="http://schemas.microsoft.com/office/word/2010/wordml" xmlns:w15="http://schemas.microsoft.com/office/word/2012/wordml" xmlns:w16cex="http://schemas.microsoft.com/office/word/2018/wordml/cex" xmlns:w16cid="http://schemas.microsoft.com/office/word/2016/wordml/cid" xmlns:w16="http://schemas.microsoft.com/office/word/2018/wordml" xmlns:w16du="http://schemas.microsoft.com/office/word/2023/wordml/word16du" xmlns:w16sdtdh="http://schemas.microsoft.com/office/word/2020/wordml/sdtdatahash" xmlns:w16se="http://schemas.microsoft.com/office/word/2015/wordml/symex" xmlns:wpg="http://schemas.microsoft.com/office/word/2010/wordprocessingGroup" xmlns:wpi="http://schemas.microsoft.com/office/word/2010/wordprocessingInk" xmlns:wne="http://schemas.microsoft.com/office/word/2006/wordml" xmlns:wps="http://schemas.microsoft.com/office/word/2010/wordprocessingShape" mc:Ignorable="w14 w15 w16se w16cid w16 w16cex w16sdtdh wp14">
   <w:body>
     <w:tbl>
       <w:tblPr>
@@ -727,7 +727,13 @@
               <w:rPr>
                 <w:rFonts w:eastAsia="Times New Roman"/>
               </w:rPr>
-              <w:t>NIP.</w:t>
+              <w:t>NPP</w:t>
+            </w:r>
+            <w:r>
+              <w:rPr>
+                <w:rFonts w:eastAsia="Times New Roman"/>
+              </w:rPr>
+              <w:t>.</w:t>
             </w:r>
             <w:r>
               <w:rPr>
@@ -766,7 +772,19 @@
               <w:rPr>
                 <w:rFonts w:eastAsia="Times New Roman"/>
               </w:rPr>
-              <w:t>NIP.</w:t>
+              <w:t>N</w:t>
+            </w:r>
+            <w:r>
+              <w:rPr>
+                <w:rFonts w:eastAsia="Times New Roman"/>
+              </w:rPr>
+              <w:t>P</w:t>
+            </w:r>
+            <w:r>
+              <w:rPr>
+                <w:rFonts w:eastAsia="Times New Roman"/>
+              </w:rPr>
+              <w:t>P.</w:t>
             </w:r>
             <w:r>
               <w:rPr>

</xml_diff>

<commit_message>
feat: font size fix
</commit_message>
<xml_diff>
--- a/Lembar Persetujuan Maju TA.docx
+++ b/Lembar Persetujuan Maju TA.docx
@@ -1,6 +1,6 @@
 
 <file path=word/document.xml><?xml version="1.0" encoding="utf-8"?>
-<w:document xmlns:wpc="http://schemas.microsoft.com/office/word/2010/wordprocessingCanvas" xmlns:cx="http://schemas.microsoft.com/office/drawing/2014/chartex" xmlns:cx1="http://schemas.microsoft.com/office/drawing/2015/9/8/chartex" xmlns:cx2="http://schemas.microsoft.com/office/drawing/2015/10/21/chartex" xmlns:cx3="http://schemas.microsoft.com/office/drawing/2016/5/9/chartex" xmlns:cx4="http://schemas.microsoft.com/office/drawing/2016/5/10/chartex" xmlns:cx5="http://schemas.microsoft.com/office/drawing/2016/5/11/chartex" xmlns:cx6="http://schemas.microsoft.com/office/drawing/2016/5/12/chartex" xmlns:cx7="http://schemas.microsoft.com/office/drawing/2016/5/13/chartex" xmlns:cx8="http://schemas.microsoft.com/office/drawing/2016/5/14/chartex" xmlns:mc="http://schemas.openxmlformats.org/markup-compatibility/2006" xmlns:aink="http://schemas.microsoft.com/office/drawing/2016/ink" xmlns:am3d="http://schemas.microsoft.com/office/drawing/2017/model3d" xmlns:o="urn:schemas-microsoft-com:office:office" xmlns:oel="http://schemas.microsoft.com/office/2019/extlst" xmlns:r="http://schemas.openxmlformats.org/officeDocument/2006/relationships" xmlns:m="http://schemas.openxmlformats.org/officeDocument/2006/math" xmlns:v="urn:schemas-microsoft-com:vml" xmlns:wp14="http://schemas.microsoft.com/office/word/2010/wordprocessingDrawing" xmlns:wp="http://schemas.openxmlformats.org/drawingml/2006/wordprocessingDrawing" xmlns:w10="urn:schemas-microsoft-com:office:word" xmlns:w="http://schemas.openxmlformats.org/wordprocessingml/2006/main" xmlns:w14="http://schemas.microsoft.com/office/word/2010/wordml" xmlns:w15="http://schemas.microsoft.com/office/word/2012/wordml" xmlns:w16cex="http://schemas.microsoft.com/office/word/2018/wordml/cex" xmlns:w16cid="http://schemas.microsoft.com/office/word/2016/wordml/cid" xmlns:w16="http://schemas.microsoft.com/office/word/2018/wordml" xmlns:w16du="http://schemas.microsoft.com/office/word/2023/wordml/word16du" xmlns:w16sdtdh="http://schemas.microsoft.com/office/word/2020/wordml/sdtdatahash" xmlns:w16se="http://schemas.microsoft.com/office/word/2015/wordml/symex" xmlns:wpg="http://schemas.microsoft.com/office/word/2010/wordprocessingGroup" xmlns:wpi="http://schemas.microsoft.com/office/word/2010/wordprocessingInk" xmlns:wne="http://schemas.microsoft.com/office/word/2006/wordml" xmlns:wps="http://schemas.microsoft.com/office/word/2010/wordprocessingShape" mc:Ignorable="w14 w15 w16se w16cid w16 w16cex w16sdtdh wp14">
+<w:document xmlns:wpc="http://schemas.microsoft.com/office/word/2010/wordprocessingCanvas" xmlns:cx="http://schemas.microsoft.com/office/drawing/2014/chartex" xmlns:cx1="http://schemas.microsoft.com/office/drawing/2015/9/8/chartex" xmlns:cx2="http://schemas.microsoft.com/office/drawing/2015/10/21/chartex" xmlns:cx3="http://schemas.microsoft.com/office/drawing/2016/5/9/chartex" xmlns:cx4="http://schemas.microsoft.com/office/drawing/2016/5/10/chartex" xmlns:cx5="http://schemas.microsoft.com/office/drawing/2016/5/11/chartex" xmlns:cx6="http://schemas.microsoft.com/office/drawing/2016/5/12/chartex" xmlns:cx7="http://schemas.microsoft.com/office/drawing/2016/5/13/chartex" xmlns:cx8="http://schemas.microsoft.com/office/drawing/2016/5/14/chartex" xmlns:mc="http://schemas.openxmlformats.org/markup-compatibility/2006" xmlns:aink="http://schemas.microsoft.com/office/drawing/2016/ink" xmlns:am3d="http://schemas.microsoft.com/office/drawing/2017/model3d" xmlns:o="urn:schemas-microsoft-com:office:office" xmlns:oel="http://schemas.microsoft.com/office/2019/extlst" xmlns:r="http://schemas.openxmlformats.org/officeDocument/2006/relationships" xmlns:m="http://schemas.openxmlformats.org/officeDocument/2006/math" xmlns:v="urn:schemas-microsoft-com:vml" xmlns:wp14="http://schemas.microsoft.com/office/word/2010/wordprocessingDrawing" xmlns:wp="http://schemas.openxmlformats.org/drawingml/2006/wordprocessingDrawing" xmlns:w10="urn:schemas-microsoft-com:office:word" xmlns:w="http://schemas.openxmlformats.org/wordprocessingml/2006/main" xmlns:w14="http://schemas.microsoft.com/office/word/2010/wordml" xmlns:w15="http://schemas.microsoft.com/office/word/2012/wordml" xmlns:w16cex="http://schemas.microsoft.com/office/word/2018/wordml/cex" xmlns:w16cid="http://schemas.microsoft.com/office/word/2016/wordml/cid" xmlns:w16="http://schemas.microsoft.com/office/word/2018/wordml" xmlns:w16sdtdh="http://schemas.microsoft.com/office/word/2020/wordml/sdtdatahash" xmlns:w16se="http://schemas.microsoft.com/office/word/2015/wordml/symex" xmlns:wpg="http://schemas.microsoft.com/office/word/2010/wordprocessingGroup" xmlns:wpi="http://schemas.microsoft.com/office/word/2010/wordprocessingInk" xmlns:wne="http://schemas.microsoft.com/office/word/2006/wordml" xmlns:wps="http://schemas.microsoft.com/office/word/2010/wordprocessingShape" mc:Ignorable="w14 w15 w16se w16cid w16 w16cex w16sdtdh wp14">
   <w:body>
     <w:tbl>
       <w:tblPr>
@@ -656,44 +656,46 @@
               <w:jc w:val="center"/>
               <w:rPr>
                 <w:rFonts w:eastAsia="Times New Roman"/>
-              </w:rPr>
-            </w:pPr>
-            <w:r>
-              <w:rPr>
-                <w:rFonts w:eastAsia="Times New Roman"/>
-              </w:rPr>
-              <w:t>Kelly Rossa Sungkono, S.Kom., M.Kom</w:t>
-            </w:r>
-            <w:r>
-              <w:rPr>
-                <w:rFonts w:eastAsia="Times New Roman"/>
-              </w:rPr>
-              <w:t>.</w:t>
-            </w:r>
-          </w:p>
-        </w:tc>
-        <w:tc>
-          <w:tcPr>
-            <w:tcW w:w="0" w:type="auto"/>
-            <w:tcMar>
-              <w:top w:w="15" w:type="dxa"/>
-              <w:left w:w="15" w:type="dxa"/>
-              <w:bottom w:w="15" w:type="dxa"/>
-              <w:right w:w="15" w:type="dxa"/>
-            </w:tcMar>
-            <w:vAlign w:val="center"/>
-            <w:hideMark/>
-          </w:tcPr>
-          <w:p>
-            <w:pPr>
-              <w:jc w:val="center"/>
-              <w:rPr>
-                <w:rFonts w:eastAsia="Times New Roman"/>
-              </w:rPr>
-            </w:pPr>
-            <w:r>
-              <w:rPr>
-                <w:rFonts w:eastAsia="Times New Roman"/>
+                <w:sz w:val="22"/>
+                <w:szCs w:val="22"/>
+              </w:rPr>
+            </w:pPr>
+            <w:r>
+              <w:rPr>
+                <w:rFonts w:eastAsia="Times New Roman"/>
+                <w:sz w:val="22"/>
+                <w:szCs w:val="22"/>
+              </w:rPr>
+              <w:t>Kelly Rossa Sungkono, S.Kom., M.Kom.</w:t>
+            </w:r>
+          </w:p>
+        </w:tc>
+        <w:tc>
+          <w:tcPr>
+            <w:tcW w:w="0" w:type="auto"/>
+            <w:tcMar>
+              <w:top w:w="15" w:type="dxa"/>
+              <w:left w:w="15" w:type="dxa"/>
+              <w:bottom w:w="15" w:type="dxa"/>
+              <w:right w:w="15" w:type="dxa"/>
+            </w:tcMar>
+            <w:vAlign w:val="center"/>
+            <w:hideMark/>
+          </w:tcPr>
+          <w:p>
+            <w:pPr>
+              <w:jc w:val="center"/>
+              <w:rPr>
+                <w:rFonts w:eastAsia="Times New Roman"/>
+                <w:sz w:val="22"/>
+                <w:szCs w:val="22"/>
+              </w:rPr>
+            </w:pPr>
+            <w:r>
+              <w:rPr>
+                <w:rFonts w:eastAsia="Times New Roman"/>
+                <w:sz w:val="22"/>
+                <w:szCs w:val="22"/>
               </w:rPr>
               <w:t>Shintami Chusnul Hidayati, S.Kom., M.Sc., Ph.D.</w:t>
             </w:r>
@@ -721,23 +723,31 @@
               <w:jc w:val="center"/>
               <w:rPr>
                 <w:rFonts w:eastAsia="Times New Roman"/>
-              </w:rPr>
-            </w:pPr>
-            <w:r>
-              <w:rPr>
-                <w:rFonts w:eastAsia="Times New Roman"/>
+                <w:sz w:val="22"/>
+                <w:szCs w:val="22"/>
+              </w:rPr>
+            </w:pPr>
+            <w:r>
+              <w:rPr>
+                <w:rFonts w:eastAsia="Times New Roman"/>
+                <w:sz w:val="22"/>
+                <w:szCs w:val="22"/>
               </w:rPr>
               <w:t>NPP.</w:t>
             </w:r>
             <w:r>
               <w:rPr>
                 <w:rFonts w:eastAsia="Times New Roman"/>
+                <w:sz w:val="22"/>
+                <w:szCs w:val="22"/>
               </w:rPr>
               <w:t>1994201912088</w:t>
             </w:r>
             <w:r>
               <w:rPr>
                 <w:rFonts w:eastAsia="Times New Roman"/>
+                <w:sz w:val="22"/>
+                <w:szCs w:val="22"/>
               </w:rPr>
               <w:t xml:space="preserve"> </w:t>
             </w:r>
@@ -760,35 +770,47 @@
               <w:jc w:val="center"/>
               <w:rPr>
                 <w:rFonts w:eastAsia="Times New Roman"/>
-              </w:rPr>
-            </w:pPr>
-            <w:r>
-              <w:rPr>
-                <w:rFonts w:eastAsia="Times New Roman"/>
+                <w:sz w:val="22"/>
+                <w:szCs w:val="22"/>
+              </w:rPr>
+            </w:pPr>
+            <w:r>
+              <w:rPr>
+                <w:rFonts w:eastAsia="Times New Roman"/>
+                <w:sz w:val="22"/>
+                <w:szCs w:val="22"/>
               </w:rPr>
               <w:t>N</w:t>
             </w:r>
             <w:r>
               <w:rPr>
                 <w:rFonts w:eastAsia="Times New Roman"/>
+                <w:sz w:val="22"/>
+                <w:szCs w:val="22"/>
               </w:rPr>
               <w:t>P</w:t>
             </w:r>
             <w:r>
               <w:rPr>
                 <w:rFonts w:eastAsia="Times New Roman"/>
+                <w:sz w:val="22"/>
+                <w:szCs w:val="22"/>
               </w:rPr>
               <w:t>P.</w:t>
             </w:r>
             <w:r>
               <w:rPr>
                 <w:rFonts w:eastAsia="Times New Roman"/>
+                <w:sz w:val="22"/>
+                <w:szCs w:val="22"/>
               </w:rPr>
               <w:t>1987202012004</w:t>
             </w:r>
             <w:r>
               <w:rPr>
                 <w:rFonts w:eastAsia="Times New Roman"/>
+                <w:sz w:val="22"/>
+                <w:szCs w:val="22"/>
               </w:rPr>
               <w:t xml:space="preserve"> </w:t>
             </w:r>

</xml_diff>